<commit_message>
begin gemaakt aan verhaal
</commit_message>
<xml_diff>
--- a/Sprookje.docx
+++ b/Sprookje.docx
@@ -8,11 +8,75 @@
           <w:lang w:val="en-US"/>
         </w:rPr>
       </w:pPr>
+      <w:proofErr w:type="spellStart"/>
       <w:r>
         <w:rPr>
           <w:lang w:val="en-US"/>
         </w:rPr>
         <w:t>Sprookje</w:t>
+      </w:r>
+      <w:proofErr w:type="spellEnd"/>
+    </w:p>
+    <w:p>
+      <w:pPr>
+        <w:rPr>
+          <w:lang w:val="en-US"/>
+        </w:rPr>
+      </w:pPr>
+    </w:p>
+    <w:p>
+      <w:pPr>
+        <w:rPr>
+          <w:lang w:val="en-US"/>
+        </w:rPr>
+      </w:pPr>
+      <w:r>
+        <w:rPr>
+          <w:lang w:val="en-US"/>
+        </w:rPr>
+        <w:t xml:space="preserve">Er was </w:t>
+      </w:r>
+      <w:proofErr w:type="spellStart"/>
+      <w:r>
+        <w:rPr>
+          <w:lang w:val="en-US"/>
+        </w:rPr>
+        <w:t>eens</w:t>
+      </w:r>
+      <w:proofErr w:type="spellEnd"/>
+      <w:r>
+        <w:rPr>
+          <w:lang w:val="en-US"/>
+        </w:rPr>
+        <w:t xml:space="preserve"> </w:t>
+      </w:r>
+      <w:proofErr w:type="spellStart"/>
+      <w:r>
+        <w:rPr>
+          <w:lang w:val="en-US"/>
+        </w:rPr>
+        <w:t>een</w:t>
+      </w:r>
+      <w:proofErr w:type="spellEnd"/>
+      <w:r>
+        <w:rPr>
+          <w:lang w:val="en-US"/>
+        </w:rPr>
+        <w:t xml:space="preserve"> </w:t>
+      </w:r>
+      <w:proofErr w:type="spellStart"/>
+      <w:r>
+        <w:rPr>
+          <w:lang w:val="en-US"/>
+        </w:rPr>
+        <w:t>gekke</w:t>
+      </w:r>
+      <w:proofErr w:type="spellEnd"/>
+      <w:r>
+        <w:rPr>
+          <w:lang w:val="en-US"/>
+        </w:rPr>
+        <w:t xml:space="preserve"> jongen</w:t>
       </w:r>
     </w:p>
     <w:sectPr>

</xml_diff>